<commit_message>
final report and zip file
</commit_message>
<xml_diff>
--- a/Report.docx
+++ b/Report.docx
@@ -481,22 +481,6 @@
           <w:lang w:val="en-GB"/>
         </w:rPr>
         <w:t xml:space="preserve"> </w:t>
-      </w:r>
-    </w:p>
-    <w:p>
-      <w:pPr>
-        <w:rPr>
-          <w:b/>
-          <w:lang w:val="en-GB"/>
-        </w:rPr>
-      </w:pPr>
-      <w:r>
-        <w:rPr>
-          <w:b/>
-          <w:highlight w:val="yellow"/>
-          <w:lang w:val="en-GB"/>
-        </w:rPr>
-        <w:t>Issues of the application domain and end users involved.</w:t>
       </w:r>
     </w:p>
     <w:p>
@@ -831,14 +815,7 @@
         <w:rPr>
           <w:lang w:val="en-GB"/>
         </w:rPr>
-        <w:t xml:space="preserve">when are extremely satisfied or extremely </w:t>
-      </w:r>
-      <w:r>
-        <w:rPr>
-          <w:lang w:val="en-GB"/>
-        </w:rPr>
-        <w:lastRenderedPageBreak/>
-        <w:t xml:space="preserve">disappointed. </w:t>
+        <w:t xml:space="preserve">when are extremely satisfied or extremely disappointed. </w:t>
       </w:r>
       <w:r>
         <w:rPr>
@@ -904,6 +881,7 @@
           <w:szCs w:val="32"/>
           <w:lang w:val="en-GB"/>
         </w:rPr>
+        <w:lastRenderedPageBreak/>
         <w:t xml:space="preserve">Data </w:t>
       </w:r>
       <w:r>
@@ -921,27 +899,6 @@
           <w:lang w:val="en-GB"/>
         </w:rPr>
         <w:t>Task abstraction</w:t>
-      </w:r>
-    </w:p>
-    <w:p>
-      <w:pPr>
-        <w:jc w:val="both"/>
-        <w:rPr>
-          <w:lang w:val="en-GB"/>
-        </w:rPr>
-      </w:pPr>
-      <w:r>
-        <w:rPr>
-          <w:highlight w:val="yellow"/>
-          <w:lang w:val="en-GB"/>
-        </w:rPr>
-        <w:t>Basically is why the visual analytic tools are used for?</w:t>
-      </w:r>
-      <w:r>
-        <w:rPr>
-          <w:lang w:val="en-GB"/>
-        </w:rPr>
-        <w:t xml:space="preserve"> </w:t>
       </w:r>
     </w:p>
     <w:p>
@@ -1796,10 +1753,44 @@
       </w:pPr>
       <w:r>
         <w:rPr>
-          <w:highlight w:val="yellow"/>
-          <w:lang w:val="en-GB"/>
-        </w:rPr>
-        <w:t>Determine the specific design choice for creating and manipulating the visual representation of the abstract data.</w:t>
+          <w:noProof/>
+        </w:rPr>
+        <w:lastRenderedPageBreak/>
+        <w:drawing>
+          <wp:inline distT="0" distB="0" distL="0" distR="0" wp14:anchorId="6CA887A8" wp14:editId="1B0F71D4">
+            <wp:extent cx="5760720" cy="3086100"/>
+            <wp:effectExtent l="0" t="0" r="0" b="0"/>
+            <wp:docPr id="1" name="Grafik 1"/>
+            <wp:cNvGraphicFramePr>
+              <a:graphicFrameLocks xmlns:a="http://schemas.openxmlformats.org/drawingml/2006/main" noChangeAspect="1"/>
+            </wp:cNvGraphicFramePr>
+            <a:graphic xmlns:a="http://schemas.openxmlformats.org/drawingml/2006/main">
+              <a:graphicData uri="http://schemas.openxmlformats.org/drawingml/2006/picture">
+                <pic:pic xmlns:pic="http://schemas.openxmlformats.org/drawingml/2006/picture">
+                  <pic:nvPicPr>
+                    <pic:cNvPr id="1" name=""/>
+                    <pic:cNvPicPr/>
+                  </pic:nvPicPr>
+                  <pic:blipFill>
+                    <a:blip r:embed="rId8"/>
+                    <a:stretch>
+                      <a:fillRect/>
+                    </a:stretch>
+                  </pic:blipFill>
+                  <pic:spPr>
+                    <a:xfrm>
+                      <a:off x="0" y="0"/>
+                      <a:ext cx="5760720" cy="3086100"/>
+                    </a:xfrm>
+                    <a:prstGeom prst="rect">
+                      <a:avLst/>
+                    </a:prstGeom>
+                  </pic:spPr>
+                </pic:pic>
+              </a:graphicData>
+            </a:graphic>
+          </wp:inline>
+        </w:drawing>
       </w:r>
     </w:p>
     <w:p>
@@ -1957,14 +1948,7 @@
         <w:rPr>
           <w:lang w:val="en-GB"/>
         </w:rPr>
-        <w:t xml:space="preserve">cartographic arrangement of the </w:t>
-      </w:r>
-      <w:r>
-        <w:rPr>
-          <w:lang w:val="en-GB"/>
-        </w:rPr>
-        <w:lastRenderedPageBreak/>
-        <w:t>restaurants grouped by location</w:t>
+        <w:t>cartographic arrangement of the restaurants grouped by location</w:t>
       </w:r>
       <w:r>
         <w:rPr>
@@ -2690,7 +2674,14 @@
         <w:rPr>
           <w:lang w:val="en-GB"/>
         </w:rPr>
-        <w:t xml:space="preserve"> Once the filter is done, the map is updated with the new amount of restaurants and the right panel will also show the number of restaurants in the current view</w:t>
+        <w:t xml:space="preserve"> Once the filter is done, the map is updated with </w:t>
+      </w:r>
+      <w:r>
+        <w:rPr>
+          <w:lang w:val="en-GB"/>
+        </w:rPr>
+        <w:lastRenderedPageBreak/>
+        <w:t>the new amount of restaurants and the right panel will also show the number of restaurants in the current view</w:t>
       </w:r>
       <w:r>
         <w:rPr>
@@ -2898,6 +2889,56 @@
           <w:lang w:val="en-GB"/>
         </w:rPr>
       </w:pPr>
+      <w:r>
+        <w:rPr>
+          <w:noProof/>
+        </w:rPr>
+        <w:drawing>
+          <wp:inline distT="0" distB="0" distL="0" distR="0" wp14:anchorId="74F78DD1" wp14:editId="41EAD071">
+            <wp:extent cx="3438525" cy="4362450"/>
+            <wp:effectExtent l="0" t="0" r="9525" b="0"/>
+            <wp:docPr id="2" name="Grafik 2"/>
+            <wp:cNvGraphicFramePr>
+              <a:graphicFrameLocks xmlns:a="http://schemas.openxmlformats.org/drawingml/2006/main" noChangeAspect="1"/>
+            </wp:cNvGraphicFramePr>
+            <a:graphic xmlns:a="http://schemas.openxmlformats.org/drawingml/2006/main">
+              <a:graphicData uri="http://schemas.openxmlformats.org/drawingml/2006/picture">
+                <pic:pic xmlns:pic="http://schemas.openxmlformats.org/drawingml/2006/picture">
+                  <pic:nvPicPr>
+                    <pic:cNvPr id="1" name=""/>
+                    <pic:cNvPicPr/>
+                  </pic:nvPicPr>
+                  <pic:blipFill>
+                    <a:blip r:embed="rId9"/>
+                    <a:stretch>
+                      <a:fillRect/>
+                    </a:stretch>
+                  </pic:blipFill>
+                  <pic:spPr>
+                    <a:xfrm>
+                      <a:off x="0" y="0"/>
+                      <a:ext cx="3438525" cy="4362450"/>
+                    </a:xfrm>
+                    <a:prstGeom prst="rect">
+                      <a:avLst/>
+                    </a:prstGeom>
+                  </pic:spPr>
+                </pic:pic>
+              </a:graphicData>
+            </a:graphic>
+          </wp:inline>
+        </w:drawing>
+      </w:r>
+    </w:p>
+    <w:p>
+      <w:pPr>
+        <w:pStyle w:val="Listenabsatz"/>
+        <w:ind w:left="426"/>
+        <w:jc w:val="both"/>
+        <w:rPr>
+          <w:lang w:val="en-GB"/>
+        </w:rPr>
+      </w:pPr>
     </w:p>
     <w:p>
       <w:pPr>
@@ -3108,6 +3149,57 @@
           <w:lang w:val="en-GB"/>
         </w:rPr>
       </w:pPr>
+      <w:r>
+        <w:rPr>
+          <w:noProof/>
+        </w:rPr>
+        <w:lastRenderedPageBreak/>
+        <w:drawing>
+          <wp:inline distT="0" distB="0" distL="0" distR="0" wp14:anchorId="72CF2371" wp14:editId="5537776F">
+            <wp:extent cx="3429000" cy="3419475"/>
+            <wp:effectExtent l="0" t="0" r="0" b="9525"/>
+            <wp:docPr id="3" name="Grafik 3"/>
+            <wp:cNvGraphicFramePr>
+              <a:graphicFrameLocks xmlns:a="http://schemas.openxmlformats.org/drawingml/2006/main" noChangeAspect="1"/>
+            </wp:cNvGraphicFramePr>
+            <a:graphic xmlns:a="http://schemas.openxmlformats.org/drawingml/2006/main">
+              <a:graphicData uri="http://schemas.openxmlformats.org/drawingml/2006/picture">
+                <pic:pic xmlns:pic="http://schemas.openxmlformats.org/drawingml/2006/picture">
+                  <pic:nvPicPr>
+                    <pic:cNvPr id="1" name=""/>
+                    <pic:cNvPicPr/>
+                  </pic:nvPicPr>
+                  <pic:blipFill>
+                    <a:blip r:embed="rId10"/>
+                    <a:stretch>
+                      <a:fillRect/>
+                    </a:stretch>
+                  </pic:blipFill>
+                  <pic:spPr>
+                    <a:xfrm>
+                      <a:off x="0" y="0"/>
+                      <a:ext cx="3429000" cy="3419475"/>
+                    </a:xfrm>
+                    <a:prstGeom prst="rect">
+                      <a:avLst/>
+                    </a:prstGeom>
+                  </pic:spPr>
+                </pic:pic>
+              </a:graphicData>
+            </a:graphic>
+          </wp:inline>
+        </w:drawing>
+      </w:r>
+    </w:p>
+    <w:p>
+      <w:pPr>
+        <w:pStyle w:val="Listenabsatz"/>
+        <w:ind w:left="426"/>
+        <w:jc w:val="both"/>
+        <w:rPr>
+          <w:lang w:val="en-GB"/>
+        </w:rPr>
+      </w:pPr>
     </w:p>
     <w:p>
       <w:pPr>
@@ -3174,14 +3266,7 @@
         <w:rPr>
           <w:lang w:val="en-GB"/>
         </w:rPr>
-        <w:t xml:space="preserve">contribution </w:t>
-      </w:r>
-      <w:r>
-        <w:rPr>
-          <w:lang w:val="en-GB"/>
-        </w:rPr>
-        <w:lastRenderedPageBreak/>
-        <w:t xml:space="preserve">of each </w:t>
+        <w:t xml:space="preserve">contribution of each </w:t>
       </w:r>
       <w:r>
         <w:rPr>
@@ -3206,6 +3291,56 @@
           <w:lang w:val="en-GB"/>
         </w:rPr>
         <w:t>And tries to eliminate the fact that yelp.com became more popular and consequently the number of reviews increased.</w:t>
+      </w:r>
+    </w:p>
+    <w:p>
+      <w:pPr>
+        <w:pStyle w:val="Listenabsatz"/>
+        <w:ind w:left="426"/>
+        <w:jc w:val="both"/>
+        <w:rPr>
+          <w:lang w:val="en-GB"/>
+        </w:rPr>
+      </w:pPr>
+      <w:r>
+        <w:rPr>
+          <w:noProof/>
+        </w:rPr>
+        <w:drawing>
+          <wp:inline distT="0" distB="0" distL="0" distR="0" wp14:anchorId="799DD6A5" wp14:editId="25068590">
+            <wp:extent cx="3362325" cy="3467100"/>
+            <wp:effectExtent l="0" t="0" r="9525" b="0"/>
+            <wp:docPr id="4" name="Grafik 4"/>
+            <wp:cNvGraphicFramePr>
+              <a:graphicFrameLocks xmlns:a="http://schemas.openxmlformats.org/drawingml/2006/main" noChangeAspect="1"/>
+            </wp:cNvGraphicFramePr>
+            <a:graphic xmlns:a="http://schemas.openxmlformats.org/drawingml/2006/main">
+              <a:graphicData uri="http://schemas.openxmlformats.org/drawingml/2006/picture">
+                <pic:pic xmlns:pic="http://schemas.openxmlformats.org/drawingml/2006/picture">
+                  <pic:nvPicPr>
+                    <pic:cNvPr id="1" name=""/>
+                    <pic:cNvPicPr/>
+                  </pic:nvPicPr>
+                  <pic:blipFill>
+                    <a:blip r:embed="rId11"/>
+                    <a:stretch>
+                      <a:fillRect/>
+                    </a:stretch>
+                  </pic:blipFill>
+                  <pic:spPr>
+                    <a:xfrm>
+                      <a:off x="0" y="0"/>
+                      <a:ext cx="3362325" cy="3467100"/>
+                    </a:xfrm>
+                    <a:prstGeom prst="rect">
+                      <a:avLst/>
+                    </a:prstGeom>
+                  </pic:spPr>
+                </pic:pic>
+              </a:graphicData>
+            </a:graphic>
+          </wp:inline>
+        </w:drawing>
       </w:r>
     </w:p>
     <w:p>
@@ -3328,6 +3463,7 @@
         <w:rPr>
           <w:lang w:val="en-GB"/>
         </w:rPr>
+        <w:lastRenderedPageBreak/>
         <w:t>To</w:t>
       </w:r>
       <w:r>
@@ -3455,6 +3591,55 @@
           <w:lang w:val="en-GB"/>
         </w:rPr>
         <w:t xml:space="preserve"> </w:t>
+      </w:r>
+    </w:p>
+    <w:p>
+      <w:pPr>
+        <w:pStyle w:val="Listenabsatz"/>
+        <w:jc w:val="both"/>
+        <w:rPr>
+          <w:lang w:val="en-GB"/>
+        </w:rPr>
+      </w:pPr>
+      <w:r>
+        <w:rPr>
+          <w:noProof/>
+        </w:rPr>
+        <w:drawing>
+          <wp:inline distT="0" distB="0" distL="0" distR="0" wp14:anchorId="683F3986" wp14:editId="0A5A809A">
+            <wp:extent cx="3098800" cy="2912298"/>
+            <wp:effectExtent l="0" t="0" r="6350" b="2540"/>
+            <wp:docPr id="5" name="Grafik 5"/>
+            <wp:cNvGraphicFramePr>
+              <a:graphicFrameLocks xmlns:a="http://schemas.openxmlformats.org/drawingml/2006/main" noChangeAspect="1"/>
+            </wp:cNvGraphicFramePr>
+            <a:graphic xmlns:a="http://schemas.openxmlformats.org/drawingml/2006/main">
+              <a:graphicData uri="http://schemas.openxmlformats.org/drawingml/2006/picture">
+                <pic:pic xmlns:pic="http://schemas.openxmlformats.org/drawingml/2006/picture">
+                  <pic:nvPicPr>
+                    <pic:cNvPr id="1" name=""/>
+                    <pic:cNvPicPr/>
+                  </pic:nvPicPr>
+                  <pic:blipFill>
+                    <a:blip r:embed="rId12"/>
+                    <a:stretch>
+                      <a:fillRect/>
+                    </a:stretch>
+                  </pic:blipFill>
+                  <pic:spPr>
+                    <a:xfrm>
+                      <a:off x="0" y="0"/>
+                      <a:ext cx="3103335" cy="2916560"/>
+                    </a:xfrm>
+                    <a:prstGeom prst="rect">
+                      <a:avLst/>
+                    </a:prstGeom>
+                  </pic:spPr>
+                </pic:pic>
+              </a:graphicData>
+            </a:graphic>
+          </wp:inline>
+        </w:drawing>
       </w:r>
     </w:p>
     <w:p>
@@ -3541,6 +3726,7 @@
     </w:p>
     <w:p>
       <w:pPr>
+        <w:pStyle w:val="Listenabsatz"/>
         <w:jc w:val="both"/>
         <w:rPr>
           <w:lang w:val="en-GB"/>
@@ -3548,31 +3734,84 @@
       </w:pPr>
       <w:r>
         <w:rPr>
-          <w:highlight w:val="yellow"/>
-          <w:lang w:val="en-GB"/>
-        </w:rPr>
-        <w:t>The information derived from the visual analytic tool becomes a tool for experts to analyse</w:t>
-      </w:r>
-      <w:r>
-        <w:rPr>
-          <w:highlight w:val="yellow"/>
-          <w:lang w:val="en-GB"/>
-        </w:rPr>
-        <w:t xml:space="preserve"> and make conclusions about the behaviour of reviews accord</w:t>
-      </w:r>
-      <w:r>
-        <w:rPr>
-          <w:highlight w:val="yellow"/>
-          <w:lang w:val="en-GB"/>
-        </w:rPr>
-        <w:t>ing to the average rating score</w:t>
-      </w:r>
-      <w:r>
-        <w:rPr>
-          <w:highlight w:val="yellow"/>
-          <w:lang w:val="en-GB"/>
-        </w:rPr>
-        <w:t xml:space="preserve"> and state.</w:t>
+          <w:noProof/>
+        </w:rPr>
+        <w:lastRenderedPageBreak/>
+        <w:drawing>
+          <wp:inline distT="0" distB="0" distL="0" distR="0" wp14:anchorId="4153E5D8" wp14:editId="7CB1821A">
+            <wp:extent cx="5760720" cy="3919220"/>
+            <wp:effectExtent l="0" t="0" r="0" b="5080"/>
+            <wp:docPr id="7" name="Grafik 7"/>
+            <wp:cNvGraphicFramePr>
+              <a:graphicFrameLocks xmlns:a="http://schemas.openxmlformats.org/drawingml/2006/main" noChangeAspect="1"/>
+            </wp:cNvGraphicFramePr>
+            <a:graphic xmlns:a="http://schemas.openxmlformats.org/drawingml/2006/main">
+              <a:graphicData uri="http://schemas.openxmlformats.org/drawingml/2006/picture">
+                <pic:pic xmlns:pic="http://schemas.openxmlformats.org/drawingml/2006/picture">
+                  <pic:nvPicPr>
+                    <pic:cNvPr id="1" name=""/>
+                    <pic:cNvPicPr/>
+                  </pic:nvPicPr>
+                  <pic:blipFill>
+                    <a:blip r:embed="rId13"/>
+                    <a:stretch>
+                      <a:fillRect/>
+                    </a:stretch>
+                  </pic:blipFill>
+                  <pic:spPr>
+                    <a:xfrm>
+                      <a:off x="0" y="0"/>
+                      <a:ext cx="5760720" cy="3919220"/>
+                    </a:xfrm>
+                    <a:prstGeom prst="rect">
+                      <a:avLst/>
+                    </a:prstGeom>
+                  </pic:spPr>
+                </pic:pic>
+              </a:graphicData>
+            </a:graphic>
+          </wp:inline>
+        </w:drawing>
+      </w:r>
+      <w:r>
+        <w:rPr>
+          <w:noProof/>
+        </w:rPr>
+        <w:drawing>
+          <wp:inline distT="0" distB="0" distL="0" distR="0" wp14:anchorId="4B142AE2" wp14:editId="7C10DD44">
+            <wp:extent cx="5760720" cy="3843655"/>
+            <wp:effectExtent l="0" t="0" r="0" b="4445"/>
+            <wp:docPr id="6" name="Grafik 6"/>
+            <wp:cNvGraphicFramePr>
+              <a:graphicFrameLocks xmlns:a="http://schemas.openxmlformats.org/drawingml/2006/main" noChangeAspect="1"/>
+            </wp:cNvGraphicFramePr>
+            <a:graphic xmlns:a="http://schemas.openxmlformats.org/drawingml/2006/main">
+              <a:graphicData uri="http://schemas.openxmlformats.org/drawingml/2006/picture">
+                <pic:pic xmlns:pic="http://schemas.openxmlformats.org/drawingml/2006/picture">
+                  <pic:nvPicPr>
+                    <pic:cNvPr id="1" name=""/>
+                    <pic:cNvPicPr/>
+                  </pic:nvPicPr>
+                  <pic:blipFill>
+                    <a:blip r:embed="rId14"/>
+                    <a:stretch>
+                      <a:fillRect/>
+                    </a:stretch>
+                  </pic:blipFill>
+                  <pic:spPr>
+                    <a:xfrm>
+                      <a:off x="0" y="0"/>
+                      <a:ext cx="5760720" cy="3843655"/>
+                    </a:xfrm>
+                    <a:prstGeom prst="rect">
+                      <a:avLst/>
+                    </a:prstGeom>
+                  </pic:spPr>
+                </pic:pic>
+              </a:graphicData>
+            </a:graphic>
+          </wp:inline>
+        </w:drawing>
       </w:r>
     </w:p>
     <w:p>
@@ -3585,6 +3824,8 @@
           <w:lang w:val="en-GB"/>
         </w:rPr>
       </w:pPr>
+      <w:bookmarkStart w:id="0" w:name="_GoBack"/>
+      <w:bookmarkEnd w:id="0"/>
       <w:r>
         <w:rPr>
           <w:rFonts w:eastAsiaTheme="majorEastAsia" w:cstheme="majorBidi"/>
@@ -3598,22 +3839,6 @@
     </w:p>
     <w:p>
       <w:pPr>
-        <w:rPr>
-          <w:b/>
-          <w:lang w:val="en-GB"/>
-        </w:rPr>
-      </w:pPr>
-      <w:r>
-        <w:rPr>
-          <w:b/>
-          <w:highlight w:val="yellow"/>
-          <w:lang w:val="en-GB"/>
-        </w:rPr>
-        <w:t>Efficient implementation to achieve what was designed in the previous steps.</w:t>
-      </w:r>
-    </w:p>
-    <w:p>
-      <w:pPr>
         <w:pStyle w:val="berschrift2"/>
         <w:rPr>
           <w:lang w:val="en-GB"/>
@@ -3654,7 +3879,14 @@
         <w:rPr>
           <w:lang w:val="en-GB"/>
         </w:rPr>
-        <w:t>is quickly processable for the desired tasks. Hence, the input data should contain only relevant data which is used in the app. Considering this maxim the size of the relevant json files (business, checkin and review) was converted and compressed from approximately 4 GB to 100 MB. In the upcoming sections “*.dat” files always denote a pre-processed file.</w:t>
+        <w:t xml:space="preserve">is quickly processable for the desired tasks. Hence, the input data should contain only relevant data which is used in the app. Considering this maxim the </w:t>
+      </w:r>
+      <w:r>
+        <w:rPr>
+          <w:lang w:val="en-GB"/>
+        </w:rPr>
+        <w:lastRenderedPageBreak/>
+        <w:t>size of the relevant json files (business, checkin and review) was converted and compressed from approximately 4 GB to 100 MB. In the upcoming sections “*.dat” files always denote a pre-processed file.</w:t>
       </w:r>
     </w:p>
     <w:p>
@@ -3755,7 +3987,6 @@
         <w:rPr>
           <w:lang w:val="en-GB"/>
         </w:rPr>
-        <w:lastRenderedPageBreak/>
         <w:t xml:space="preserve">Check-ins per hour of a selected business </w:t>
       </w:r>
       <w:r>
@@ -3914,7 +4145,14 @@
           <w:lang w:val="en-GB"/>
         </w:rPr>
         <w:br/>
-        <w:t>Thereafter, a new data frame is created which contains a summary for each state. Every row contains the state name, the rating, the number of times this rating was given, the total amount of ratings for this state and finally the percentage totalByStar/total.</w:t>
+        <w:t xml:space="preserve">Thereafter, a new data frame is created which contains a summary for each state. Every row contains the state name, the rating, the number of times this rating was given, the total amount of ratings for </w:t>
+      </w:r>
+      <w:r>
+        <w:rPr>
+          <w:lang w:val="en-GB"/>
+        </w:rPr>
+        <w:lastRenderedPageBreak/>
+        <w:t>this state and finally the percentage totalByStar/total.</w:t>
       </w:r>
       <w:r>
         <w:rPr>
@@ -3955,7 +4193,7 @@
         </w:rPr>
         <w:t xml:space="preserve">All code and pre-processed files are available at: </w:t>
       </w:r>
-      <w:hyperlink r:id="rId8" w:history="1">
+      <w:hyperlink r:id="rId15" w:history="1">
         <w:r>
           <w:rPr>
             <w:rStyle w:val="Hyperlink"/>
@@ -4136,8 +4374,6 @@
         </w:rPr>
         <w:t>Visual output is optimized for screens with a resolution of 1920x1080 and more.</w:t>
       </w:r>
-      <w:bookmarkStart w:id="0" w:name="_GoBack"/>
-      <w:bookmarkEnd w:id="0"/>
     </w:p>
     <w:sectPr>
       <w:pgSz w:w="11906" w:h="16838"/>
@@ -7838,7 +8074,7 @@
 </file>
 
 <file path=customXml/itemProps1.xml><?xml version="1.0" encoding="utf-8"?>
-<ds:datastoreItem xmlns:ds="http://schemas.openxmlformats.org/officeDocument/2006/customXml" ds:itemID="{5BF81535-A4F4-4395-8ED6-3AA85660BC16}">
+<ds:datastoreItem xmlns:ds="http://schemas.openxmlformats.org/officeDocument/2006/customXml" ds:itemID="{21A51A82-2D77-4494-8215-7AF1DF4108F9}">
   <ds:schemaRefs>
     <ds:schemaRef ds:uri="http://schemas.openxmlformats.org/officeDocument/2006/bibliography"/>
   </ds:schemaRefs>

</xml_diff>